<commit_message>
Update Project Report - Second Hand Cars Reselling Price Prediction..docx
</commit_message>
<xml_diff>
--- a/Project Report - Second Hand Cars Reselling Price Prediction..docx
+++ b/Project Report - Second Hand Cars Reselling Price Prediction..docx
@@ -24,7 +24,7 @@
           <wp:inline distB="0" distT="0" distL="0" distR="0">
             <wp:extent cx="1429109" cy="1429109"/>
             <wp:effectExtent b="0" l="0" r="0" t="0"/>
-            <wp:docPr descr="Logo, company name&#10;&#10;Description automatically generated" id="34" name="image28.png"/>
+            <wp:docPr descr="Logo, company name&#10;&#10;Description automatically generated" id="35" name="image28.png"/>
             <a:graphic>
               <a:graphicData uri="http://schemas.openxmlformats.org/drawingml/2006/picture">
                 <pic:pic>
@@ -2452,7 +2452,18 @@
         <w:rPr>
           <w:rtl w:val="0"/>
         </w:rPr>
-        <w:t xml:space="preserve">Our data set is quite large, with nearly 4500 rows. We are supposed to analyze the price of a used car here. Now, the price (target variable) of cars is determined by the data variables listed below.</w:t>
+        <w:t xml:space="preserve">Our data set is quite large, with nearly 4500 rows. It was downloaded from Kaggle. We are supposed to analyze the price of a used car here. Now, the price (target variable) of cars is determined by the data variables listed below.</w:t>
+      </w:r>
+    </w:p>
+    <w:p>
+      <w:pPr>
+        <w:jc w:val="both"/>
+        <w:rPr/>
+      </w:pPr>
+      <w:r>
+        <w:rPr>
+          <w:rtl w:val="0"/>
+        </w:rPr>
       </w:r>
     </w:p>
     <w:p>
@@ -2668,12 +2679,12 @@
           <wp:inline distB="114300" distT="114300" distL="114300" distR="114300">
             <wp:extent cx="5734050" cy="376312"/>
             <wp:effectExtent b="0" l="0" r="0" t="0"/>
-            <wp:docPr id="26" name="image34.png"/>
+            <wp:docPr id="27" name="image33.png"/>
             <a:graphic>
               <a:graphicData uri="http://schemas.openxmlformats.org/drawingml/2006/picture">
                 <pic:pic>
                   <pic:nvPicPr>
-                    <pic:cNvPr id="0" name="image34.png"/>
+                    <pic:cNvPr id="0" name="image33.png"/>
                     <pic:cNvPicPr preferRelativeResize="0"/>
                   </pic:nvPicPr>
                   <pic:blipFill>
@@ -2761,12 +2772,12 @@
           <wp:inline distB="114300" distT="114300" distL="114300" distR="114300">
             <wp:extent cx="5731200" cy="1765300"/>
             <wp:effectExtent b="0" l="0" r="0" t="0"/>
-            <wp:docPr id="37" name="image31.png"/>
+            <wp:docPr id="38" name="image32.png"/>
             <a:graphic>
               <a:graphicData uri="http://schemas.openxmlformats.org/drawingml/2006/picture">
                 <pic:pic>
                   <pic:nvPicPr>
-                    <pic:cNvPr id="0" name="image31.png"/>
+                    <pic:cNvPr id="0" name="image32.png"/>
                     <pic:cNvPicPr preferRelativeResize="0"/>
                   </pic:nvPicPr>
                   <pic:blipFill>
@@ -2845,12 +2856,12 @@
           <wp:inline distB="114300" distT="114300" distL="114300" distR="114300">
             <wp:extent cx="5731200" cy="215900"/>
             <wp:effectExtent b="0" l="0" r="0" t="0"/>
-            <wp:docPr id="39" name="image38.png"/>
+            <wp:docPr id="40" name="image37.png"/>
             <a:graphic>
               <a:graphicData uri="http://schemas.openxmlformats.org/drawingml/2006/picture">
                 <pic:pic>
                   <pic:nvPicPr>
-                    <pic:cNvPr id="0" name="image38.png"/>
+                    <pic:cNvPr id="0" name="image37.png"/>
                     <pic:cNvPicPr preferRelativeResize="0"/>
                   </pic:nvPicPr>
                   <pic:blipFill>
@@ -2901,12 +2912,12 @@
           <wp:inline distB="114300" distT="114300" distL="114300" distR="114300">
             <wp:extent cx="5731200" cy="2959100"/>
             <wp:effectExtent b="0" l="0" r="0" t="0"/>
-            <wp:docPr id="30" name="image27.png"/>
+            <wp:docPr id="31" name="image25.png"/>
             <a:graphic>
               <a:graphicData uri="http://schemas.openxmlformats.org/drawingml/2006/picture">
                 <pic:pic>
                   <pic:nvPicPr>
-                    <pic:cNvPr id="0" name="image27.png"/>
+                    <pic:cNvPr id="0" name="image25.png"/>
                     <pic:cNvPicPr preferRelativeResize="0"/>
                   </pic:nvPicPr>
                   <pic:blipFill>
@@ -3052,12 +3063,12 @@
           <wp:inline distB="114300" distT="114300" distL="114300" distR="114300">
             <wp:extent cx="5731200" cy="2590800"/>
             <wp:effectExtent b="0" l="0" r="0" t="0"/>
-            <wp:docPr id="8" name="image7.png"/>
+            <wp:docPr id="9" name="image16.png"/>
             <a:graphic>
               <a:graphicData uri="http://schemas.openxmlformats.org/drawingml/2006/picture">
                 <pic:pic>
                   <pic:nvPicPr>
-                    <pic:cNvPr id="0" name="image7.png"/>
+                    <pic:cNvPr id="0" name="image16.png"/>
                     <pic:cNvPicPr preferRelativeResize="0"/>
                   </pic:nvPicPr>
                   <pic:blipFill>
@@ -3118,12 +3129,12 @@
           <wp:inline distB="114300" distT="114300" distL="114300" distR="114300">
             <wp:extent cx="4800600" cy="2819400"/>
             <wp:effectExtent b="0" l="0" r="0" t="0"/>
-            <wp:docPr id="25" name="image22.png"/>
+            <wp:docPr id="26" name="image20.png"/>
             <a:graphic>
               <a:graphicData uri="http://schemas.openxmlformats.org/drawingml/2006/picture">
                 <pic:pic>
                   <pic:nvPicPr>
-                    <pic:cNvPr id="0" name="image22.png"/>
+                    <pic:cNvPr id="0" name="image20.png"/>
                     <pic:cNvPicPr preferRelativeResize="0"/>
                   </pic:nvPicPr>
                   <pic:blipFill>
@@ -3224,7 +3235,7 @@
           <wp:inline distB="114300" distT="114300" distL="114300" distR="114300">
             <wp:extent cx="5731200" cy="749300"/>
             <wp:effectExtent b="0" l="0" r="0" t="0"/>
-            <wp:docPr id="40" name="image36.png"/>
+            <wp:docPr id="41" name="image36.png"/>
             <a:graphic>
               <a:graphicData uri="http://schemas.openxmlformats.org/drawingml/2006/picture">
                 <pic:pic>
@@ -3313,12 +3324,12 @@
           <wp:inline distB="114300" distT="114300" distL="114300" distR="114300">
             <wp:extent cx="5731200" cy="2654300"/>
             <wp:effectExtent b="0" l="0" r="0" t="0"/>
-            <wp:docPr id="20" name="image19.png"/>
+            <wp:docPr id="21" name="image17.png"/>
             <a:graphic>
               <a:graphicData uri="http://schemas.openxmlformats.org/drawingml/2006/picture">
                 <pic:pic>
                   <pic:nvPicPr>
-                    <pic:cNvPr id="0" name="image19.png"/>
+                    <pic:cNvPr id="0" name="image17.png"/>
                     <pic:cNvPicPr preferRelativeResize="0"/>
                   </pic:nvPicPr>
                   <pic:blipFill>
@@ -3391,12 +3402,12 @@
           <wp:inline distB="114300" distT="114300" distL="114300" distR="114300">
             <wp:extent cx="4448175" cy="2962275"/>
             <wp:effectExtent b="0" l="0" r="0" t="0"/>
-            <wp:docPr id="22" name="image20.png"/>
+            <wp:docPr id="23" name="image18.png"/>
             <a:graphic>
               <a:graphicData uri="http://schemas.openxmlformats.org/drawingml/2006/picture">
                 <pic:pic>
                   <pic:nvPicPr>
-                    <pic:cNvPr id="0" name="image20.png"/>
+                    <pic:cNvPr id="0" name="image18.png"/>
                     <pic:cNvPicPr preferRelativeResize="0"/>
                   </pic:nvPicPr>
                   <pic:blipFill>
@@ -3538,12 +3549,12 @@
           <wp:inline distB="114300" distT="114300" distL="114300" distR="114300">
             <wp:extent cx="4510088" cy="2936801"/>
             <wp:effectExtent b="0" l="0" r="0" t="0"/>
-            <wp:docPr id="3" name="image2.png"/>
+            <wp:docPr id="3" name="image3.png"/>
             <a:graphic>
               <a:graphicData uri="http://schemas.openxmlformats.org/drawingml/2006/picture">
                 <pic:pic>
                   <pic:nvPicPr>
-                    <pic:cNvPr id="0" name="image2.png"/>
+                    <pic:cNvPr id="0" name="image3.png"/>
                     <pic:cNvPicPr preferRelativeResize="0"/>
                   </pic:nvPicPr>
                   <pic:blipFill>
@@ -3604,12 +3615,12 @@
           <wp:inline distB="114300" distT="114300" distL="114300" distR="114300">
             <wp:extent cx="4743450" cy="800100"/>
             <wp:effectExtent b="0" l="0" r="0" t="0"/>
-            <wp:docPr id="10" name="image10.png"/>
+            <wp:docPr id="11" name="image14.png"/>
             <a:graphic>
               <a:graphicData uri="http://schemas.openxmlformats.org/drawingml/2006/picture">
                 <pic:pic>
                   <pic:nvPicPr>
-                    <pic:cNvPr id="0" name="image10.png"/>
+                    <pic:cNvPr id="0" name="image14.png"/>
                     <pic:cNvPicPr preferRelativeResize="0"/>
                   </pic:nvPicPr>
                   <pic:blipFill>
@@ -3680,12 +3691,12 @@
           <wp:inline distB="114300" distT="114300" distL="114300" distR="114300">
             <wp:extent cx="5731200" cy="2260600"/>
             <wp:effectExtent b="0" l="0" r="0" t="0"/>
-            <wp:docPr id="28" name="image26.png"/>
+            <wp:docPr id="29" name="image22.png"/>
             <a:graphic>
               <a:graphicData uri="http://schemas.openxmlformats.org/drawingml/2006/picture">
                 <pic:pic>
                   <pic:nvPicPr>
-                    <pic:cNvPr id="0" name="image26.png"/>
+                    <pic:cNvPr id="0" name="image22.png"/>
                     <pic:cNvPicPr preferRelativeResize="0"/>
                   </pic:nvPicPr>
                   <pic:blipFill>
@@ -3785,12 +3796,12 @@
           <wp:inline distB="114300" distT="114300" distL="114300" distR="114300">
             <wp:extent cx="2781112" cy="1979414"/>
             <wp:effectExtent b="0" l="0" r="0" t="0"/>
-            <wp:docPr id="36" name="image30.png"/>
+            <wp:docPr id="37" name="image31.png"/>
             <a:graphic>
               <a:graphicData uri="http://schemas.openxmlformats.org/drawingml/2006/picture">
                 <pic:pic>
                   <pic:nvPicPr>
-                    <pic:cNvPr id="0" name="image30.png"/>
+                    <pic:cNvPr id="0" name="image31.png"/>
                     <pic:cNvPicPr preferRelativeResize="0"/>
                   </pic:nvPicPr>
                   <pic:blipFill>
@@ -3830,12 +3841,12 @@
           <wp:inline distB="114300" distT="114300" distL="114300" distR="114300">
             <wp:extent cx="2860182" cy="2243138"/>
             <wp:effectExtent b="0" l="0" r="0" t="0"/>
-            <wp:docPr id="7" name="image6.png"/>
+            <wp:docPr id="8" name="image10.png"/>
             <a:graphic>
               <a:graphicData uri="http://schemas.openxmlformats.org/drawingml/2006/picture">
                 <pic:pic>
                   <pic:nvPicPr>
-                    <pic:cNvPr id="0" name="image6.png"/>
+                    <pic:cNvPr id="0" name="image10.png"/>
                     <pic:cNvPicPr preferRelativeResize="0"/>
                   </pic:nvPicPr>
                   <pic:blipFill>
@@ -3919,12 +3930,12 @@
           <wp:inline distB="114300" distT="114300" distL="114300" distR="114300">
             <wp:extent cx="5731200" cy="3759200"/>
             <wp:effectExtent b="0" l="0" r="0" t="0"/>
-            <wp:docPr id="4" name="image4.png"/>
+            <wp:docPr id="4" name="image13.png"/>
             <a:graphic>
               <a:graphicData uri="http://schemas.openxmlformats.org/drawingml/2006/picture">
                 <pic:pic>
                   <pic:nvPicPr>
-                    <pic:cNvPr id="0" name="image4.png"/>
+                    <pic:cNvPr id="0" name="image13.png"/>
                     <pic:cNvPicPr preferRelativeResize="0"/>
                   </pic:nvPicPr>
                   <pic:blipFill>
@@ -4008,12 +4019,12 @@
           <wp:inline distB="114300" distT="114300" distL="114300" distR="114300">
             <wp:extent cx="3833813" cy="3191533"/>
             <wp:effectExtent b="0" l="0" r="0" t="0"/>
-            <wp:docPr id="31" name="image37.png"/>
+            <wp:docPr id="32" name="image23.png"/>
             <a:graphic>
               <a:graphicData uri="http://schemas.openxmlformats.org/drawingml/2006/picture">
                 <pic:pic>
                   <pic:nvPicPr>
-                    <pic:cNvPr id="0" name="image37.png"/>
+                    <pic:cNvPr id="0" name="image23.png"/>
                     <pic:cNvPicPr preferRelativeResize="0"/>
                   </pic:nvPicPr>
                   <pic:blipFill>
@@ -4075,12 +4086,12 @@
           <wp:inline distB="114300" distT="114300" distL="114300" distR="114300">
             <wp:extent cx="5124450" cy="561975"/>
             <wp:effectExtent b="0" l="0" r="0" t="0"/>
-            <wp:docPr id="18" name="image16.png"/>
+            <wp:docPr id="19" name="image9.png"/>
             <a:graphic>
               <a:graphicData uri="http://schemas.openxmlformats.org/drawingml/2006/picture">
                 <pic:pic>
                   <pic:nvPicPr>
-                    <pic:cNvPr id="0" name="image16.png"/>
+                    <pic:cNvPr id="0" name="image9.png"/>
                     <pic:cNvPicPr preferRelativeResize="0"/>
                   </pic:nvPicPr>
                   <pic:blipFill>
@@ -4197,12 +4208,12 @@
           <wp:inline distB="114300" distT="114300" distL="114300" distR="114300">
             <wp:extent cx="5731200" cy="3009900"/>
             <wp:effectExtent b="0" l="0" r="0" t="0"/>
-            <wp:docPr id="33" name="image39.png"/>
+            <wp:docPr id="34" name="image30.png"/>
             <a:graphic>
               <a:graphicData uri="http://schemas.openxmlformats.org/drawingml/2006/picture">
                 <pic:pic>
                   <pic:nvPicPr>
-                    <pic:cNvPr id="0" name="image39.png"/>
+                    <pic:cNvPr id="0" name="image30.png"/>
                     <pic:cNvPicPr preferRelativeResize="0"/>
                   </pic:nvPicPr>
                   <pic:blipFill>
@@ -4264,12 +4275,12 @@
           <wp:inline distB="114300" distT="114300" distL="114300" distR="114300">
             <wp:extent cx="4238625" cy="962025"/>
             <wp:effectExtent b="0" l="0" r="0" t="0"/>
-            <wp:docPr id="21" name="image21.png"/>
+            <wp:docPr id="22" name="image29.png"/>
             <a:graphic>
               <a:graphicData uri="http://schemas.openxmlformats.org/drawingml/2006/picture">
                 <pic:pic>
                   <pic:nvPicPr>
-                    <pic:cNvPr id="0" name="image21.png"/>
+                    <pic:cNvPr id="0" name="image29.png"/>
                     <pic:cNvPicPr preferRelativeResize="0"/>
                   </pic:nvPicPr>
                   <pic:blipFill>
@@ -4330,12 +4341,12 @@
           <wp:inline distB="114300" distT="114300" distL="114300" distR="114300">
             <wp:extent cx="5731200" cy="3035300"/>
             <wp:effectExtent b="0" l="0" r="0" t="0"/>
-            <wp:docPr id="2" name="image1.png"/>
+            <wp:docPr id="2" name="image4.png"/>
             <a:graphic>
               <a:graphicData uri="http://schemas.openxmlformats.org/drawingml/2006/picture">
                 <pic:pic>
                   <pic:nvPicPr>
-                    <pic:cNvPr id="0" name="image1.png"/>
+                    <pic:cNvPr id="0" name="image4.png"/>
                     <pic:cNvPicPr preferRelativeResize="0"/>
                   </pic:nvPicPr>
                   <pic:blipFill>
@@ -4432,12 +4443,12 @@
           <wp:inline distB="114300" distT="114300" distL="114300" distR="114300">
             <wp:extent cx="5731200" cy="2273300"/>
             <wp:effectExtent b="0" l="0" r="0" t="0"/>
-            <wp:docPr id="23" name="image23.png"/>
+            <wp:docPr id="24" name="image26.png"/>
             <a:graphic>
               <a:graphicData uri="http://schemas.openxmlformats.org/drawingml/2006/picture">
                 <pic:pic>
                   <pic:nvPicPr>
-                    <pic:cNvPr id="0" name="image23.png"/>
+                    <pic:cNvPr id="0" name="image26.png"/>
                     <pic:cNvPicPr preferRelativeResize="0"/>
                   </pic:nvPicPr>
                   <pic:blipFill>
@@ -4511,12 +4522,12 @@
           <wp:inline distB="114300" distT="114300" distL="114300" distR="114300">
             <wp:extent cx="5731200" cy="2222500"/>
             <wp:effectExtent b="0" l="0" r="0" t="0"/>
-            <wp:docPr id="14" name="image14.png"/>
+            <wp:docPr id="15" name="image6.png"/>
             <a:graphic>
               <a:graphicData uri="http://schemas.openxmlformats.org/drawingml/2006/picture">
                 <pic:pic>
                   <pic:nvPicPr>
-                    <pic:cNvPr id="0" name="image14.png"/>
+                    <pic:cNvPr id="0" name="image6.png"/>
                     <pic:cNvPicPr preferRelativeResize="0"/>
                   </pic:nvPicPr>
                   <pic:blipFill>
@@ -4611,12 +4622,12 @@
           <wp:inline distB="114300" distT="114300" distL="114300" distR="114300">
             <wp:extent cx="5731200" cy="2400300"/>
             <wp:effectExtent b="0" l="0" r="0" t="0"/>
-            <wp:docPr id="32" name="image33.png"/>
+            <wp:docPr id="33" name="image35.png"/>
             <a:graphic>
               <a:graphicData uri="http://schemas.openxmlformats.org/drawingml/2006/picture">
                 <pic:pic>
                   <pic:nvPicPr>
-                    <pic:cNvPr id="0" name="image33.png"/>
+                    <pic:cNvPr id="0" name="image35.png"/>
                     <pic:cNvPicPr preferRelativeResize="0"/>
                   </pic:nvPicPr>
                   <pic:blipFill>
@@ -4687,12 +4698,12 @@
           <wp:inline distB="114300" distT="114300" distL="114300" distR="114300">
             <wp:extent cx="4619625" cy="2099556"/>
             <wp:effectExtent b="0" l="0" r="0" t="0"/>
-            <wp:docPr id="13" name="image13.png"/>
+            <wp:docPr id="14" name="image19.png"/>
             <a:graphic>
               <a:graphicData uri="http://schemas.openxmlformats.org/drawingml/2006/picture">
                 <pic:pic>
                   <pic:nvPicPr>
-                    <pic:cNvPr id="0" name="image13.png"/>
+                    <pic:cNvPr id="0" name="image19.png"/>
                     <pic:cNvPicPr preferRelativeResize="0"/>
                   </pic:nvPicPr>
                   <pic:blipFill>
@@ -4787,12 +4798,12 @@
           <wp:inline distB="114300" distT="114300" distL="114300" distR="114300">
             <wp:extent cx="5731200" cy="927100"/>
             <wp:effectExtent b="0" l="0" r="0" t="0"/>
-            <wp:docPr id="19" name="image17.png"/>
+            <wp:docPr id="20" name="image12.png"/>
             <a:graphic>
               <a:graphicData uri="http://schemas.openxmlformats.org/drawingml/2006/picture">
                 <pic:pic>
                   <pic:nvPicPr>
-                    <pic:cNvPr id="0" name="image17.png"/>
+                    <pic:cNvPr id="0" name="image12.png"/>
                     <pic:cNvPicPr preferRelativeResize="0"/>
                   </pic:nvPicPr>
                   <pic:blipFill>
@@ -4887,12 +4898,12 @@
           <wp:inline distB="114300" distT="114300" distL="114300" distR="114300">
             <wp:extent cx="5731200" cy="660400"/>
             <wp:effectExtent b="0" l="0" r="0" t="0"/>
-            <wp:docPr id="12" name="image9.png"/>
+            <wp:docPr id="13" name="image11.png"/>
             <a:graphic>
               <a:graphicData uri="http://schemas.openxmlformats.org/drawingml/2006/picture">
                 <pic:pic>
                   <pic:nvPicPr>
-                    <pic:cNvPr id="0" name="image9.png"/>
+                    <pic:cNvPr id="0" name="image11.png"/>
                     <pic:cNvPicPr preferRelativeResize="0"/>
                   </pic:nvPicPr>
                   <pic:blipFill>
@@ -4987,12 +4998,12 @@
           <wp:inline distB="114300" distT="114300" distL="114300" distR="114300">
             <wp:extent cx="5731200" cy="2336800"/>
             <wp:effectExtent b="0" l="0" r="0" t="0"/>
-            <wp:docPr id="27" name="image25.png"/>
+            <wp:docPr id="28" name="image21.png"/>
             <a:graphic>
               <a:graphicData uri="http://schemas.openxmlformats.org/drawingml/2006/picture">
                 <pic:pic>
                   <pic:nvPicPr>
-                    <pic:cNvPr id="0" name="image25.png"/>
+                    <pic:cNvPr id="0" name="image21.png"/>
                     <pic:cNvPicPr preferRelativeResize="0"/>
                   </pic:nvPicPr>
                   <pic:blipFill>
@@ -5077,12 +5088,12 @@
           <wp:inline distB="114300" distT="114300" distL="114300" distR="114300">
             <wp:extent cx="5731200" cy="406400"/>
             <wp:effectExtent b="0" l="0" r="0" t="0"/>
-            <wp:docPr id="35" name="image35.png"/>
+            <wp:docPr id="36" name="image40.png"/>
             <a:graphic>
               <a:graphicData uri="http://schemas.openxmlformats.org/drawingml/2006/picture">
                 <pic:pic>
                   <pic:nvPicPr>
-                    <pic:cNvPr id="0" name="image35.png"/>
+                    <pic:cNvPr id="0" name="image40.png"/>
                     <pic:cNvPicPr preferRelativeResize="0"/>
                   </pic:nvPicPr>
                   <pic:blipFill>
@@ -5157,12 +5168,12 @@
           <wp:inline distB="114300" distT="114300" distL="114300" distR="114300">
             <wp:extent cx="5731200" cy="1270000"/>
             <wp:effectExtent b="0" l="0" r="0" t="0"/>
-            <wp:docPr id="9" name="image8.png"/>
+            <wp:docPr id="10" name="image1.png"/>
             <a:graphic>
               <a:graphicData uri="http://schemas.openxmlformats.org/drawingml/2006/picture">
                 <pic:pic>
                   <pic:nvPicPr>
-                    <pic:cNvPr id="0" name="image8.png"/>
+                    <pic:cNvPr id="0" name="image1.png"/>
                     <pic:cNvPicPr preferRelativeResize="0"/>
                   </pic:nvPicPr>
                   <pic:blipFill>
@@ -5243,12 +5254,12 @@
           <wp:inline distB="114300" distT="114300" distL="114300" distR="114300">
             <wp:extent cx="5731200" cy="5613400"/>
             <wp:effectExtent b="0" l="0" r="0" t="0"/>
-            <wp:docPr id="29" name="image29.png"/>
+            <wp:docPr id="30" name="image27.png"/>
             <a:graphic>
               <a:graphicData uri="http://schemas.openxmlformats.org/drawingml/2006/picture">
                 <pic:pic>
                   <pic:nvPicPr>
-                    <pic:cNvPr id="0" name="image29.png"/>
+                    <pic:cNvPr id="0" name="image27.png"/>
                     <pic:cNvPicPr preferRelativeResize="0"/>
                   </pic:nvPicPr>
                   <pic:blipFill>
@@ -5288,12 +5299,12 @@
           <wp:inline distB="114300" distT="114300" distL="114300" distR="114300">
             <wp:extent cx="5731200" cy="4432300"/>
             <wp:effectExtent b="0" l="0" r="0" t="0"/>
-            <wp:docPr id="15" name="image12.png"/>
+            <wp:docPr id="16" name="image8.png"/>
             <a:graphic>
               <a:graphicData uri="http://schemas.openxmlformats.org/drawingml/2006/picture">
                 <pic:pic>
                   <pic:nvPicPr>
-                    <pic:cNvPr id="0" name="image12.png"/>
+                    <pic:cNvPr id="0" name="image8.png"/>
                     <pic:cNvPicPr preferRelativeResize="0"/>
                   </pic:nvPicPr>
                   <pic:blipFill>
@@ -5375,12 +5386,12 @@
           <wp:inline distB="114300" distT="114300" distL="114300" distR="114300">
             <wp:extent cx="3533775" cy="714375"/>
             <wp:effectExtent b="0" l="0" r="0" t="0"/>
-            <wp:docPr id="11" name="image11.png"/>
+            <wp:docPr id="12" name="image24.png"/>
             <a:graphic>
               <a:graphicData uri="http://schemas.openxmlformats.org/drawingml/2006/picture">
                 <pic:pic>
                   <pic:nvPicPr>
-                    <pic:cNvPr id="0" name="image11.png"/>
+                    <pic:cNvPr id="0" name="image24.png"/>
                     <pic:cNvPicPr preferRelativeResize="0"/>
                   </pic:nvPicPr>
                   <pic:blipFill>
@@ -5496,7 +5507,7 @@
           <wp:inline distB="114300" distT="114300" distL="114300" distR="114300">
             <wp:extent cx="5731200" cy="2565400"/>
             <wp:effectExtent b="0" l="0" r="0" t="0"/>
-            <wp:docPr id="16" name="image15.png"/>
+            <wp:docPr id="17" name="image15.png"/>
             <a:graphic>
               <a:graphicData uri="http://schemas.openxmlformats.org/drawingml/2006/picture">
                 <pic:pic>
@@ -5551,12 +5562,12 @@
           <wp:inline distB="114300" distT="114300" distL="114300" distR="114300">
             <wp:extent cx="2971800" cy="6257925"/>
             <wp:effectExtent b="0" l="0" r="0" t="0"/>
-            <wp:docPr id="17" name="image18.png"/>
+            <wp:docPr id="18" name="image2.png"/>
             <a:graphic>
               <a:graphicData uri="http://schemas.openxmlformats.org/drawingml/2006/picture">
                 <pic:pic>
                   <pic:nvPicPr>
-                    <pic:cNvPr id="0" name="image18.png"/>
+                    <pic:cNvPr id="0" name="image2.png"/>
                     <pic:cNvPicPr preferRelativeResize="0"/>
                   </pic:nvPicPr>
                   <pic:blipFill>
@@ -5711,12 +5722,12 @@
           <wp:inline distB="114300" distT="114300" distL="114300" distR="114300">
             <wp:extent cx="5731200" cy="2146300"/>
             <wp:effectExtent b="0" l="0" r="0" t="0"/>
-            <wp:docPr id="6" name="image3.png"/>
+            <wp:docPr id="6" name="image5.png"/>
             <a:graphic>
               <a:graphicData uri="http://schemas.openxmlformats.org/drawingml/2006/picture">
                 <pic:pic>
                   <pic:nvPicPr>
-                    <pic:cNvPr id="0" name="image3.png"/>
+                    <pic:cNvPr id="0" name="image5.png"/>
                     <pic:cNvPicPr preferRelativeResize="0"/>
                   </pic:nvPicPr>
                   <pic:blipFill>
@@ -5756,12 +5767,12 @@
           <wp:inline distB="114300" distT="114300" distL="114300" distR="114300">
             <wp:extent cx="4105275" cy="5095875"/>
             <wp:effectExtent b="0" l="0" r="0" t="0"/>
-            <wp:docPr id="5" name="image5.png"/>
+            <wp:docPr id="5" name="image7.png"/>
             <a:graphic>
               <a:graphicData uri="http://schemas.openxmlformats.org/drawingml/2006/picture">
                 <pic:pic>
                   <pic:nvPicPr>
-                    <pic:cNvPr id="0" name="image5.png"/>
+                    <pic:cNvPr id="0" name="image7.png"/>
                     <pic:cNvPicPr preferRelativeResize="0"/>
                   </pic:nvPicPr>
                   <pic:blipFill>
@@ -5801,12 +5812,12 @@
           <wp:inline distB="114300" distT="114300" distL="114300" distR="114300">
             <wp:extent cx="5731200" cy="3987800"/>
             <wp:effectExtent b="0" l="0" r="0" t="0"/>
-            <wp:docPr id="38" name="image32.png"/>
+            <wp:docPr id="39" name="image34.png"/>
             <a:graphic>
               <a:graphicData uri="http://schemas.openxmlformats.org/drawingml/2006/picture">
                 <pic:pic>
                   <pic:nvPicPr>
-                    <pic:cNvPr id="0" name="image32.png"/>
+                    <pic:cNvPr id="0" name="image34.png"/>
                     <pic:cNvPicPr preferRelativeResize="0"/>
                   </pic:nvPicPr>
                   <pic:blipFill>
@@ -5877,12 +5888,12 @@
           <wp:inline distB="114300" distT="114300" distL="114300" distR="114300">
             <wp:extent cx="5731200" cy="3429000"/>
             <wp:effectExtent b="0" l="0" r="0" t="0"/>
-            <wp:docPr id="24" name="image24.png"/>
+            <wp:docPr id="25" name="image39.png"/>
             <a:graphic>
               <a:graphicData uri="http://schemas.openxmlformats.org/drawingml/2006/picture">
                 <pic:pic>
                   <pic:nvPicPr>
-                    <pic:cNvPr id="0" name="image24.png"/>
+                    <pic:cNvPr id="0" name="image39.png"/>
                     <pic:cNvPicPr preferRelativeResize="0"/>
                   </pic:nvPicPr>
                   <pic:blipFill>
@@ -5986,6 +5997,85 @@
           <w:rtl w:val="0"/>
         </w:rPr>
         <w:t xml:space="preserve">The code is available in my github profile.</w:t>
+      </w:r>
+    </w:p>
+    <w:p>
+      <w:pPr>
+        <w:jc w:val="both"/>
+        <w:rPr/>
+      </w:pPr>
+      <w:r>
+        <w:rPr>
+          <w:rtl w:val="0"/>
+        </w:rPr>
+        <w:t xml:space="preserve">link : </w:t>
+      </w:r>
+      <w:hyperlink r:id="rId46">
+        <w:r>
+          <w:rPr>
+            <w:color w:val="1155cc"/>
+            <w:u w:val="single"/>
+            <w:rtl w:val="0"/>
+          </w:rPr>
+          <w:t xml:space="preserve">https://github.com/inaammuaz/Second-Hand-Cars-Re-selling-Price-Analysis</w:t>
+        </w:r>
+      </w:hyperlink>
+      <w:r>
+        <w:rPr>
+          <w:rtl w:val="0"/>
+        </w:rPr>
+      </w:r>
+    </w:p>
+    <w:p>
+      <w:pPr>
+        <w:jc w:val="both"/>
+        <w:rPr/>
+      </w:pPr>
+      <w:r>
+        <w:rPr>
+          <w:rtl w:val="0"/>
+        </w:rPr>
+      </w:r>
+    </w:p>
+    <w:p>
+      <w:pPr>
+        <w:jc w:val="both"/>
+        <w:rPr/>
+      </w:pPr>
+      <w:r>
+        <w:rPr/>
+        <w:drawing>
+          <wp:inline distB="114300" distT="114300" distL="114300" distR="114300">
+            <wp:extent cx="5731200" cy="2565400"/>
+            <wp:effectExtent b="0" l="0" r="0" t="0"/>
+            <wp:docPr id="7" name="image38.png"/>
+            <a:graphic>
+              <a:graphicData uri="http://schemas.openxmlformats.org/drawingml/2006/picture">
+                <pic:pic>
+                  <pic:nvPicPr>
+                    <pic:cNvPr id="0" name="image38.png"/>
+                    <pic:cNvPicPr preferRelativeResize="0"/>
+                  </pic:nvPicPr>
+                  <pic:blipFill>
+                    <a:blip r:embed="rId47"/>
+                    <a:srcRect b="0" l="0" r="0" t="0"/>
+                    <a:stretch>
+                      <a:fillRect/>
+                    </a:stretch>
+                  </pic:blipFill>
+                  <pic:spPr>
+                    <a:xfrm>
+                      <a:off x="0" y="0"/>
+                      <a:ext cx="5731200" cy="2565400"/>
+                    </a:xfrm>
+                    <a:prstGeom prst="rect"/>
+                    <a:ln/>
+                  </pic:spPr>
+                </pic:pic>
+              </a:graphicData>
+            </a:graphic>
+          </wp:inline>
+        </w:drawing>
       </w:r>
       <w:r>
         <w:rPr>
@@ -6711,7 +6801,7 @@
 
 <file path=customXML/item1.xml><?xml version="1.0" encoding="utf-8"?>
 <go:gDocsCustomXmlDataStorage xmlns:go="http://customooxmlschemas.google.com/" xmlns:r="http://schemas.openxmlformats.org/officeDocument/2006/relationships">
-  <go:docsCustomData xmlns:go="http://customooxmlschemas.google.com/" roundtripDataSignature="AMtx7mjx3dzR5KAYBfd5kn0eJ1UGQYh8Ig==">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</go:docsCustomData>
+  <go:docsCustomData xmlns:go="http://customooxmlschemas.google.com/" roundtripDataSignature="AMtx7mjx3dzR5KAYBfd5kn0eJ1UGQYh8Ig==">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</go:docsCustomData>
 </go:gDocsCustomXmlDataStorage>
 </file>
 

</xml_diff>